<commit_message>
Push NLP final code
</commit_message>
<xml_diff>
--- a/NLP/AAI-520/module2/Module_2_Report.docx
+++ b/NLP/AAI-520/module2/Module_2_Report.docx
@@ -5,11 +5,36 @@
     <w:p>
       <w:pPr>
         <w:pStyle w:val="Heading1"/>
+        <w:shd w:val="clear" w:color="auto" w:fill="FFFFFF"/>
+        <w:spacing w:after="0"/>
+        <w:rPr>
+          <w:rFonts w:ascii="Lato" w:hAnsi="Lato"/>
+          <w:b w:val="0"/>
+          <w:color w:val="646469"/>
+          <w:sz w:val="43"/>
+          <w:szCs w:val="43"/>
+        </w:rPr>
+      </w:pPr>
+      <w:r>
+        <w:t xml:space="preserve">           </w:t>
+      </w:r>
+      <w:r>
+        <w:rPr>
+          <w:rFonts w:ascii="Lato" w:hAnsi="Lato"/>
+          <w:b w:val="0"/>
+          <w:bCs/>
+          <w:color w:val="646469"/>
+          <w:sz w:val="43"/>
+          <w:szCs w:val="43"/>
+        </w:rPr>
+        <w:t>Semantic and Sentiment Analysis</w:t>
+      </w:r>
+    </w:p>
+    <w:p>
+      <w:pPr>
+        <w:pStyle w:val="Heading1"/>
         <w:spacing w:after="261"/>
       </w:pPr>
-      <w:r>
-        <w:t xml:space="preserve">           NLP, NER and POS Tagging</w:t>
-      </w:r>
     </w:p>
     <w:p>
       <w:pPr>
@@ -184,13 +209,7 @@
         <w:ind w:left="120" w:firstLine="0"/>
       </w:pPr>
       <w:r>
-        <w:t xml:space="preserve">POS Tagging: Most of the claims include a high frequency of nouns, indicating that they often </w:t>
-      </w:r>
-      <w:r>
-        <w:t xml:space="preserve">  </w:t>
-      </w:r>
-      <w:r>
-        <w:t>discuss specific entities or subjects.</w:t>
+        <w:t>POS Tagging: Most of the claims include a high frequency of nouns, indicating that they often   discuss specific entities or subjects.</w:t>
       </w:r>
     </w:p>
     <w:p>
@@ -199,10 +218,7 @@
         <w:ind w:left="130" w:hanging="10"/>
       </w:pPr>
       <w:r>
-        <w:t xml:space="preserve">Named Entities: Locations and organizations are frequently mentioned entities, underscoring the global and institutional scope of the climate </w:t>
-      </w:r>
-      <w:r>
-        <w:t>discussion.</w:t>
+        <w:t>Named Entities: Locations and organizations are frequently mentioned entities, underscoring the global and institutional scope of the climate discussion.</w:t>
       </w:r>
     </w:p>
     <w:p>
@@ -254,13 +270,7 @@
         <w:ind w:left="130" w:hanging="10"/>
       </w:pPr>
       <w:r>
-        <w:t xml:space="preserve">One of the main hurdles we encountered was that some parts of our dataset didn't have information about specific names, places, or organizations that the text was referring to. This type of information is usually identified through a process called Named Entity Recognition (NER). Not having this made it harder to fully understand what each piece of text was </w:t>
-      </w:r>
-      <w:r>
-        <w:t>talking</w:t>
-      </w:r>
-      <w:r>
-        <w:t xml:space="preserve"> about</w:t>
+        <w:t>One of the main hurdles we encountered was that some parts of our dataset didn't have information about specific names, places, or organizations that the text was referring to. This type of information is usually identified through a process called Named Entity Recognition (NER). Not having this made it harder to fully understand what each piece of text was talking about</w:t>
       </w:r>
       <w:r>
         <w:t>.</w:t>

</xml_diff>